<commit_message>
WIP on placeholders and Doxygen config options
</commit_message>
<xml_diff>
--- a/test/C/Template.docx
+++ b/test/C/Template.docx
@@ -2,6 +2,24 @@
 <file path=word/document.xml><?xml version="1.0" encoding="utf-8"?>
 <w:document xmlns:wpc="http://schemas.microsoft.com/office/word/2010/wordprocessingCanvas" xmlns:cx="http://schemas.microsoft.com/office/drawing/2014/chartex" xmlns:cx1="http://schemas.microsoft.com/office/drawing/2015/9/8/chartex" xmlns:cx2="http://schemas.microsoft.com/office/drawing/2015/10/21/chartex" xmlns:cx3="http://schemas.microsoft.com/office/drawing/2016/5/9/chartex" xmlns:cx4="http://schemas.microsoft.com/office/drawing/2016/5/10/chartex" xmlns:cx5="http://schemas.microsoft.com/office/drawing/2016/5/11/chartex" xmlns:cx6="http://schemas.microsoft.com/office/drawing/2016/5/12/chartex" xmlns:cx7="http://schemas.microsoft.com/office/drawing/2016/5/13/chartex" xmlns:cx8="http://schemas.microsoft.com/office/drawing/2016/5/14/chartex" xmlns:mc="http://schemas.openxmlformats.org/markup-compatibility/2006" xmlns:aink="http://schemas.microsoft.com/office/drawing/2016/ink" xmlns:am3d="http://schemas.microsoft.com/office/drawing/2017/model3d" xmlns:o="urn:schemas-microsoft-com:office:office" xmlns:r="http://schemas.openxmlformats.org/officeDocument/2006/relationships" xmlns:m="http://schemas.openxmlformats.org/officeDocument/2006/math" xmlns:v="urn:schemas-microsoft-com:vml" xmlns:wp14="http://schemas.microsoft.com/office/word/2010/wordprocessingDrawing" xmlns:wp="http://schemas.openxmlformats.org/drawingml/2006/wordprocessingDrawing" xmlns:w10="urn:schemas-microsoft-com:office:word" xmlns:w="http://schemas.openxmlformats.org/wordprocessingml/2006/main" xmlns:w14="http://schemas.microsoft.com/office/word/2010/wordml" xmlns:w15="http://schemas.microsoft.com/office/word/2012/wordml" xmlns:w16cex="http://schemas.microsoft.com/office/word/2018/wordml/cex" xmlns:w16cid="http://schemas.microsoft.com/office/word/2016/wordml/cid" xmlns:w16="http://schemas.microsoft.com/office/word/2018/wordml" xmlns:w16sdtdh="http://schemas.microsoft.com/office/word/2020/wordml/sdtdatahash" xmlns:w16se="http://schemas.microsoft.com/office/word/2015/wordml/symex" xmlns:wpg="http://schemas.microsoft.com/office/word/2010/wordprocessingGroup" xmlns:wpi="http://schemas.microsoft.com/office/word/2010/wordprocessingInk" xmlns:wne="http://schemas.microsoft.com/office/word/2006/wordml" xmlns:wps="http://schemas.microsoft.com/office/word/2010/wordprocessingShape" mc:Ignorable="w14 w15 w16se w16cid w16 w16cex w16sdtdh wp14">
   <w:body>
+    <w:p>
+      <w:r>
+        <w:t xml:space="preserve">Before </w:t>
+      </w:r>
+      <w:r>
+        <w:t>&lt;PROJEC</w:t>
+      </w:r>
+      <w:r>
+        <w:rPr>
+          <w:b/>
+          <w:bCs/>
+        </w:rPr>
+        <w:t>T</w:t>
+      </w:r>
+      <w:r>
+        <w:t>_ID&gt; after</w:t>
+      </w:r>
+    </w:p>
     <w:p>
       <w:pPr>
         <w:pStyle w:val="Heading1"/>

</xml_diff>

<commit_message>
Finish off placeholder replacements
</commit_message>
<xml_diff>
--- a/test/C/Template.docx
+++ b/test/C/Template.docx
@@ -3,23 +3,71 @@
 <w:document xmlns:wpc="http://schemas.microsoft.com/office/word/2010/wordprocessingCanvas" xmlns:cx="http://schemas.microsoft.com/office/drawing/2014/chartex" xmlns:cx1="http://schemas.microsoft.com/office/drawing/2015/9/8/chartex" xmlns:cx2="http://schemas.microsoft.com/office/drawing/2015/10/21/chartex" xmlns:cx3="http://schemas.microsoft.com/office/drawing/2016/5/9/chartex" xmlns:cx4="http://schemas.microsoft.com/office/drawing/2016/5/10/chartex" xmlns:cx5="http://schemas.microsoft.com/office/drawing/2016/5/11/chartex" xmlns:cx6="http://schemas.microsoft.com/office/drawing/2016/5/12/chartex" xmlns:cx7="http://schemas.microsoft.com/office/drawing/2016/5/13/chartex" xmlns:cx8="http://schemas.microsoft.com/office/drawing/2016/5/14/chartex" xmlns:mc="http://schemas.openxmlformats.org/markup-compatibility/2006" xmlns:aink="http://schemas.microsoft.com/office/drawing/2016/ink" xmlns:am3d="http://schemas.microsoft.com/office/drawing/2017/model3d" xmlns:o="urn:schemas-microsoft-com:office:office" xmlns:r="http://schemas.openxmlformats.org/officeDocument/2006/relationships" xmlns:m="http://schemas.openxmlformats.org/officeDocument/2006/math" xmlns:v="urn:schemas-microsoft-com:vml" xmlns:wp14="http://schemas.microsoft.com/office/word/2010/wordprocessingDrawing" xmlns:wp="http://schemas.openxmlformats.org/drawingml/2006/wordprocessingDrawing" xmlns:w10="urn:schemas-microsoft-com:office:word" xmlns:w="http://schemas.openxmlformats.org/wordprocessingml/2006/main" xmlns:w14="http://schemas.microsoft.com/office/word/2010/wordml" xmlns:w15="http://schemas.microsoft.com/office/word/2012/wordml" xmlns:w16cex="http://schemas.microsoft.com/office/word/2018/wordml/cex" xmlns:w16cid="http://schemas.microsoft.com/office/word/2016/wordml/cid" xmlns:w16="http://schemas.microsoft.com/office/word/2018/wordml" xmlns:w16sdtdh="http://schemas.microsoft.com/office/word/2020/wordml/sdtdatahash" xmlns:w16se="http://schemas.microsoft.com/office/word/2015/wordml/symex" xmlns:wpg="http://schemas.microsoft.com/office/word/2010/wordprocessingGroup" xmlns:wpi="http://schemas.microsoft.com/office/word/2010/wordprocessingInk" xmlns:wne="http://schemas.microsoft.com/office/word/2006/wordml" xmlns:wps="http://schemas.microsoft.com/office/word/2010/wordprocessingShape" mc:Ignorable="w14 w15 w16se w16cid w16 w16cex w16sdtdh wp14">
   <w:body>
     <w:p>
+      <w:pPr>
+        <w:pStyle w:val="Heading1"/>
+      </w:pPr>
       <w:r>
-        <w:t xml:space="preserve">Before </w:t>
-      </w:r>
-      <w:r>
-        <w:t>&lt;PROJEC</w:t>
-      </w:r>
-      <w:r>
-        <w:rPr>
-          <w:b/>
-          <w:bCs/>
-        </w:rPr>
-        <w:t>T</w:t>
-      </w:r>
-      <w:r>
-        <w:t>_ID&gt; after</w:t>
+        <w:t>Introduction</w:t>
       </w:r>
     </w:p>
+    <w:tbl>
+      <w:tblPr>
+        <w:tblStyle w:val="TableGrid"/>
+        <w:tblW w:w="0" w:type="auto"/>
+        <w:tblLook w:val="04A0" w:firstRow="1" w:lastRow="0" w:firstColumn="1" w:lastColumn="0" w:noHBand="0" w:noVBand="1"/>
+      </w:tblPr>
+      <w:tblGrid>
+        <w:gridCol w:w="2263"/>
+        <w:gridCol w:w="6753"/>
+      </w:tblGrid>
+      <w:tr>
+        <w:tc>
+          <w:tcPr>
+            <w:tcW w:w="2263" w:type="dxa"/>
+          </w:tcPr>
+          <w:p>
+            <w:r>
+              <w:t>Project</w:t>
+            </w:r>
+          </w:p>
+        </w:tc>
+        <w:tc>
+          <w:tcPr>
+            <w:tcW w:w="6753" w:type="dxa"/>
+          </w:tcPr>
+          <w:p>
+            <w:r>
+              <w:t>&lt;PROJECT_NAME&gt;</w:t>
+            </w:r>
+          </w:p>
+        </w:tc>
+      </w:tr>
+      <w:tr>
+        <w:tc>
+          <w:tcPr>
+            <w:tcW w:w="2263" w:type="dxa"/>
+          </w:tcPr>
+          <w:p>
+            <w:r>
+              <w:t>Version</w:t>
+            </w:r>
+          </w:p>
+        </w:tc>
+        <w:tc>
+          <w:tcPr>
+            <w:tcW w:w="6753" w:type="dxa"/>
+          </w:tcPr>
+          <w:p>
+            <w:r>
+              <w:t>v</w:t>
+            </w:r>
+            <w:r>
+              <w:t>&lt;PROJECT_NUMBER&gt;</w:t>
+            </w:r>
+          </w:p>
+        </w:tc>
+      </w:tr>
+    </w:tbl>
     <w:p>
       <w:pPr>
         <w:pStyle w:val="Heading1"/>
@@ -30,7 +78,13 @@
     </w:p>
     <w:p>
       <w:r>
-        <w:t>&lt;INSERT HERE&gt;</w:t>
+        <w:t>&lt;</w:t>
+      </w:r>
+      <w:r>
+        <w:t>MODULES</w:t>
+      </w:r>
+      <w:r>
+        <w:t>&gt;</w:t>
       </w:r>
     </w:p>
     <w:sectPr>
@@ -933,6 +987,25 @@
       <w:szCs w:val="21"/>
     </w:rPr>
   </w:style>
+  <w:style w:type="table" w:styleId="TableGrid">
+    <w:name w:val="Table Grid"/>
+    <w:basedOn w:val="TableNormal"/>
+    <w:uiPriority w:val="39"/>
+    <w:rsid w:val="00DF10AF"/>
+    <w:pPr>
+      <w:spacing w:after="0" w:line="240" w:lineRule="auto"/>
+    </w:pPr>
+    <w:tblPr>
+      <w:tblBorders>
+        <w:top w:val="single" w:sz="4" w:space="0" w:color="auto"/>
+        <w:left w:val="single" w:sz="4" w:space="0" w:color="auto"/>
+        <w:bottom w:val="single" w:sz="4" w:space="0" w:color="auto"/>
+        <w:right w:val="single" w:sz="4" w:space="0" w:color="auto"/>
+        <w:insideH w:val="single" w:sz="4" w:space="0" w:color="auto"/>
+        <w:insideV w:val="single" w:sz="4" w:space="0" w:color="auto"/>
+      </w:tblBorders>
+    </w:tblPr>
+  </w:style>
 </w:styles>
 </file>
 

</xml_diff>

<commit_message>
Proper command-line parsing, and add support for custom placeholders
</commit_message>
<xml_diff>
--- a/test/C/Template.docx
+++ b/test/C/Template.docx
@@ -37,7 +37,13 @@
           </w:tcPr>
           <w:p>
             <w:r>
-              <w:t>&lt;PROJECT_NAME&gt;</w:t>
+              <w:t>&lt;</w:t>
+            </w:r>
+            <w:r>
+              <w:t>DOXYFILE_</w:t>
+            </w:r>
+            <w:r>
+              <w:t>PROJECT_NAME&gt;</w:t>
             </w:r>
           </w:p>
         </w:tc>
@@ -62,7 +68,13 @@
               <w:t>v</w:t>
             </w:r>
             <w:r>
-              <w:t>&lt;PROJECT_NUMBER&gt;</w:t>
+              <w:t>&lt;</w:t>
+            </w:r>
+            <w:r>
+              <w:t>DOXYFILE_</w:t>
+            </w:r>
+            <w:r>
+              <w:t>PROJECT_NUMBER&gt;</w:t>
             </w:r>
           </w:p>
         </w:tc>

</xml_diff>

<commit_message>
Loads more support. Only a couple to go
</commit_message>
<xml_diff>
--- a/test/C/Template.docx
+++ b/test/C/Template.docx
@@ -1018,6 +1018,17 @@
       </w:tblBorders>
     </w:tblPr>
   </w:style>
+  <w:style w:type="paragraph" w:styleId="ListParagraph">
+    <w:name w:val="List Paragraph"/>
+    <w:basedOn w:val="Normal"/>
+    <w:uiPriority w:val="34"/>
+    <w:qFormat/>
+    <w:rsid w:val="00E03EA9"/>
+    <w:pPr>
+      <w:ind w:left="720"/>
+      <w:contextualSpacing/>
+    </w:pPr>
+  </w:style>
 </w:styles>
 </file>
 

</xml_diff>